<commit_message>
Added "when" folder in the Changes made report.
</commit_message>
<xml_diff>
--- a/RadiographyTracking/RadiographyTracking.Web/ReportTemplates/ChangesReportTemplate.docx
+++ b/RadiographyTracking/RadiographyTracking.Web/ReportTemplates/ChangesReportTemplate.docx
@@ -20,13 +20,8 @@
       <w:pPr>
         <w:jc w:val="center"/>
       </w:pPr>
-      <w:proofErr w:type="gramStart"/>
       <w:r>
-        <w:t>Foundry :</w:t>
-      </w:r>
-      <w:proofErr w:type="gramEnd"/>
-      <w:r>
-        <w:t xml:space="preserve"> </w:t>
+        <w:t xml:space="preserve">Foundry : </w:t>
       </w:r>
       <w:sdt>
         <w:sdtPr>
@@ -40,15 +35,7 @@
         </w:sdtPr>
         <w:sdtContent>
           <w:r>
-            <w:t>[</w:t>
-          </w:r>
-          <w:proofErr w:type="spellStart"/>
-          <w:r>
-            <w:t>FoundryName</w:t>
-          </w:r>
-          <w:proofErr w:type="spellEnd"/>
-          <w:r>
-            <w:t>]</w:t>
+            <w:t>[FoundryName]</w:t>
           </w:r>
         </w:sdtContent>
       </w:sdt>
@@ -67,15 +54,7 @@
         </w:sdtPr>
         <w:sdtContent>
           <w:r>
-            <w:t>[</w:t>
-          </w:r>
-          <w:proofErr w:type="spellStart"/>
-          <w:r>
-            <w:t>FromDate</w:t>
-          </w:r>
-          <w:proofErr w:type="spellEnd"/>
-          <w:r>
-            <w:t>]</w:t>
+            <w:t>[FromDate]</w:t>
           </w:r>
         </w:sdtContent>
       </w:sdt>
@@ -94,15 +73,7 @@
         </w:sdtPr>
         <w:sdtContent>
           <w:r>
-            <w:t>[</w:t>
-          </w:r>
-          <w:proofErr w:type="spellStart"/>
-          <w:r>
-            <w:t>ToDate</w:t>
-          </w:r>
-          <w:proofErr w:type="spellEnd"/>
-          <w:r>
-            <w:t>]</w:t>
+            <w:t>[ToDate]</w:t>
           </w:r>
         </w:sdtContent>
       </w:sdt>
@@ -111,7 +82,7 @@
     <w:tbl>
       <w:tblPr>
         <w:tblStyle w:val="TableGrid"/>
-        <w:tblW w:w="9509" w:type="dxa"/>
+        <w:tblW w:w="10927" w:type="dxa"/>
         <w:jc w:val="center"/>
         <w:tblInd w:w="-1933" w:type="dxa"/>
         <w:tblLook w:val="04A0"/>
@@ -119,6 +90,7 @@
       <w:tblGrid>
         <w:gridCol w:w="1209"/>
         <w:gridCol w:w="1276"/>
+        <w:gridCol w:w="1418"/>
         <w:gridCol w:w="1418"/>
         <w:gridCol w:w="1275"/>
         <w:gridCol w:w="1276"/>
@@ -170,6 +142,28 @@
                 <w:szCs w:val="18"/>
               </w:rPr>
               <w:t>What</w:t>
+            </w:r>
+          </w:p>
+        </w:tc>
+        <w:tc>
+          <w:tcPr>
+            <w:tcW w:w="1418" w:type="dxa"/>
+            <w:vAlign w:val="center"/>
+          </w:tcPr>
+          <w:p>
+            <w:pPr>
+              <w:jc w:val="center"/>
+              <w:rPr>
+                <w:sz w:val="18"/>
+                <w:szCs w:val="18"/>
+              </w:rPr>
+            </w:pPr>
+            <w:r>
+              <w:rPr>
+                <w:sz w:val="18"/>
+                <w:szCs w:val="18"/>
+              </w:rPr>
+              <w:t>When</w:t>
             </w:r>
           </w:p>
         </w:tc>
@@ -272,7 +266,7 @@
           <w:tag w:val="ChangeReportRow"/>
           <w:id w:val="31606684"/>
           <w:placeholder>
-            <w:docPart w:val="1F928E81D90249E6B3A0F9BF1F40992F"/>
+            <w:docPart w:val="FC6C382B979A4276805BA708ACF74F18"/>
           </w:placeholder>
         </w:sdtPr>
         <w:sdtContent>
@@ -291,7 +285,7 @@
                 <w:tag w:val="Where"/>
                 <w:id w:val="17066506"/>
                 <w:placeholder>
-                  <w:docPart w:val="1F928E81D90249E6B3A0F9BF1F40992F"/>
+                  <w:docPart w:val="FC6C382B979A4276805BA708ACF74F18"/>
                 </w:placeholder>
                 <w:text/>
               </w:sdtPr>
@@ -299,6 +293,7 @@
                 <w:tc>
                   <w:tcPr>
                     <w:tcW w:w="1209" w:type="dxa"/>
+                    <w:vAlign w:val="center"/>
                   </w:tcPr>
                   <w:p>
                     <w:pPr>
@@ -329,7 +324,7 @@
                 <w:tag w:val="What"/>
                 <w:id w:val="17066514"/>
                 <w:placeholder>
-                  <w:docPart w:val="1F928E81D90249E6B3A0F9BF1F40992F"/>
+                  <w:docPart w:val="FC6C382B979A4276805BA708ACF74F18"/>
                 </w:placeholder>
                 <w:text/>
               </w:sdtPr>
@@ -337,6 +332,7 @@
                 <w:tc>
                   <w:tcPr>
                     <w:tcW w:w="1276" w:type="dxa"/>
+                    <w:vAlign w:val="center"/>
                   </w:tcPr>
                   <w:p>
                     <w:pPr>
@@ -363,11 +359,11 @@
                   <w:sz w:val="18"/>
                   <w:szCs w:val="18"/>
                 </w:rPr>
-                <w:alias w:val="FromValue"/>
-                <w:tag w:val="FromValue"/>
-                <w:id w:val="17066519"/>
+                <w:alias w:val="When"/>
+                <w:tag w:val="When"/>
+                <w:id w:val="7553519"/>
                 <w:placeholder>
-                  <w:docPart w:val="E708DB6A27E045DDB74DC1A136570BAB"/>
+                  <w:docPart w:val="DefaultPlaceholder_22675703"/>
                 </w:placeholder>
                 <w:text/>
               </w:sdtPr>
@@ -375,6 +371,7 @@
                 <w:tc>
                   <w:tcPr>
                     <w:tcW w:w="1418" w:type="dxa"/>
+                    <w:vAlign w:val="center"/>
                   </w:tcPr>
                   <w:p>
                     <w:pPr>
@@ -389,23 +386,46 @@
                         <w:sz w:val="18"/>
                         <w:szCs w:val="18"/>
                       </w:rPr>
-                      <w:t>[</w:t>
+                      <w:t>[When]</w:t>
                     </w:r>
-                    <w:proofErr w:type="spellStart"/>
+                  </w:p>
+                </w:tc>
+              </w:sdtContent>
+            </w:sdt>
+            <w:sdt>
+              <w:sdtPr>
+                <w:rPr>
+                  <w:sz w:val="18"/>
+                  <w:szCs w:val="18"/>
+                </w:rPr>
+                <w:alias w:val="FromValue"/>
+                <w:tag w:val="FromValue"/>
+                <w:id w:val="17066519"/>
+                <w:placeholder>
+                  <w:docPart w:val="C7A8F24DAD094564ABACE6142513CCCE"/>
+                </w:placeholder>
+                <w:text/>
+              </w:sdtPr>
+              <w:sdtContent>
+                <w:tc>
+                  <w:tcPr>
+                    <w:tcW w:w="1418" w:type="dxa"/>
+                    <w:vAlign w:val="center"/>
+                  </w:tcPr>
+                  <w:p>
+                    <w:pPr>
+                      <w:jc w:val="center"/>
+                      <w:rPr>
+                        <w:sz w:val="18"/>
+                        <w:szCs w:val="18"/>
+                      </w:rPr>
+                    </w:pPr>
                     <w:r>
                       <w:rPr>
                         <w:sz w:val="18"/>
                         <w:szCs w:val="18"/>
                       </w:rPr>
-                      <w:t>FromValue</w:t>
-                    </w:r>
-                    <w:proofErr w:type="spellEnd"/>
-                    <w:r>
-                      <w:rPr>
-                        <w:sz w:val="18"/>
-                        <w:szCs w:val="18"/>
-                      </w:rPr>
-                      <w:t>]</w:t>
+                      <w:t>[FromValue]</w:t>
                     </w:r>
                   </w:p>
                 </w:tc>
@@ -421,7 +441,7 @@
                 <w:tag w:val="ToValue"/>
                 <w:id w:val="17066520"/>
                 <w:placeholder>
-                  <w:docPart w:val="76BE964EF05D40E88F123CE273BB9F5B"/>
+                  <w:docPart w:val="7E3F2F3473454D708C7A80D82994B88C"/>
                 </w:placeholder>
                 <w:text/>
               </w:sdtPr>
@@ -429,6 +449,7 @@
                 <w:tc>
                   <w:tcPr>
                     <w:tcW w:w="1275" w:type="dxa"/>
+                    <w:vAlign w:val="center"/>
                   </w:tcPr>
                   <w:p>
                     <w:pPr>
@@ -443,23 +464,7 @@
                         <w:sz w:val="18"/>
                         <w:szCs w:val="18"/>
                       </w:rPr>
-                      <w:t>[</w:t>
-                    </w:r>
-                    <w:proofErr w:type="spellStart"/>
-                    <w:r>
-                      <w:rPr>
-                        <w:sz w:val="18"/>
-                        <w:szCs w:val="18"/>
-                      </w:rPr>
-                      <w:t>ToValue</w:t>
-                    </w:r>
-                    <w:proofErr w:type="spellEnd"/>
-                    <w:r>
-                      <w:rPr>
-                        <w:sz w:val="18"/>
-                        <w:szCs w:val="18"/>
-                      </w:rPr>
-                      <w:t>]</w:t>
+                      <w:t>[ToValue]</w:t>
                     </w:r>
                   </w:p>
                 </w:tc>
@@ -475,7 +480,7 @@
                 <w:tag w:val="ByWhom"/>
                 <w:id w:val="17368720"/>
                 <w:placeholder>
-                  <w:docPart w:val="D210FEC5436F44F382D36A58AC904B4B"/>
+                  <w:docPart w:val="AE1EBA0E0B6842EB8E2F7B26DA933F58"/>
                 </w:placeholder>
                 <w:text/>
               </w:sdtPr>
@@ -483,6 +488,7 @@
                 <w:tc>
                   <w:tcPr>
                     <w:tcW w:w="1276" w:type="dxa"/>
+                    <w:vAlign w:val="center"/>
                   </w:tcPr>
                   <w:p>
                     <w:pPr>
@@ -497,23 +503,7 @@
                         <w:sz w:val="18"/>
                         <w:szCs w:val="18"/>
                       </w:rPr>
-                      <w:t>[</w:t>
-                    </w:r>
-                    <w:proofErr w:type="spellStart"/>
-                    <w:r>
-                      <w:rPr>
-                        <w:sz w:val="18"/>
-                        <w:szCs w:val="18"/>
-                      </w:rPr>
-                      <w:t>ByWhom</w:t>
-                    </w:r>
-                    <w:proofErr w:type="spellEnd"/>
-                    <w:r>
-                      <w:rPr>
-                        <w:sz w:val="18"/>
-                        <w:szCs w:val="18"/>
-                      </w:rPr>
-                      <w:t>]</w:t>
+                      <w:t>[ByWhom]</w:t>
                     </w:r>
                   </w:p>
                 </w:tc>
@@ -529,7 +519,7 @@
                 <w:tag w:val="Why"/>
                 <w:id w:val="17066523"/>
                 <w:placeholder>
-                  <w:docPart w:val="A0E9EB48CECA42E88EF9D358F798C7D9"/>
+                  <w:docPart w:val="D1A47ADC2BFA4F0784B9BB519E564DD3"/>
                 </w:placeholder>
                 <w:text/>
               </w:sdtPr>
@@ -537,6 +527,7 @@
                 <w:tc>
                   <w:tcPr>
                     <w:tcW w:w="3055" w:type="dxa"/>
+                    <w:vAlign w:val="center"/>
                   </w:tcPr>
                   <w:p>
                     <w:pPr>
@@ -1573,7 +1564,7 @@
     </w:docPart>
     <w:docPart>
       <w:docPartPr>
-        <w:name w:val="1F928E81D90249E6B3A0F9BF1F40992F"/>
+        <w:name w:val="FC6C382B979A4276805BA708ACF74F18"/>
         <w:category>
           <w:name w:val="General"/>
           <w:gallery w:val="placeholder"/>
@@ -1584,12 +1575,12 @@
         <w:behaviors>
           <w:behavior w:val="content"/>
         </w:behaviors>
-        <w:guid w:val="{1F177BA3-2FC8-49C6-A200-C11046E37F8D}"/>
+        <w:guid w:val="{B5C17BBF-8887-42B2-B73A-5E40CEE48776}"/>
       </w:docPartPr>
       <w:docPartBody>
         <w:p>
           <w:pPr>
-            <w:pStyle w:val="1F928E81D90249E6B3A0F9BF1F40992F"/>
+            <w:pStyle w:val="FC6C382B979A4276805BA708ACF74F18"/>
           </w:pPr>
           <w:r>
             <w:rPr>
@@ -1602,7 +1593,7 @@
     </w:docPart>
     <w:docPart>
       <w:docPartPr>
-        <w:name w:val="E708DB6A27E045DDB74DC1A136570BAB"/>
+        <w:name w:val="C7A8F24DAD094564ABACE6142513CCCE"/>
         <w:category>
           <w:name w:val="General"/>
           <w:gallery w:val="placeholder"/>
@@ -1613,12 +1604,12 @@
         <w:behaviors>
           <w:behavior w:val="content"/>
         </w:behaviors>
-        <w:guid w:val="{356B9FF7-6985-4FB7-B67E-C7BDA179BE6A}"/>
+        <w:guid w:val="{031962B8-61E9-4176-AA6A-C99B7F10DF9E}"/>
       </w:docPartPr>
       <w:docPartBody>
         <w:p>
           <w:pPr>
-            <w:pStyle w:val="E708DB6A27E045DDB74DC1A136570BAB"/>
+            <w:pStyle w:val="C7A8F24DAD094564ABACE6142513CCCE"/>
           </w:pPr>
           <w:r>
             <w:rPr>
@@ -1631,7 +1622,7 @@
     </w:docPart>
     <w:docPart>
       <w:docPartPr>
-        <w:name w:val="76BE964EF05D40E88F123CE273BB9F5B"/>
+        <w:name w:val="7E3F2F3473454D708C7A80D82994B88C"/>
         <w:category>
           <w:name w:val="General"/>
           <w:gallery w:val="placeholder"/>
@@ -1642,12 +1633,12 @@
         <w:behaviors>
           <w:behavior w:val="content"/>
         </w:behaviors>
-        <w:guid w:val="{C73EAD1B-313D-4C31-BE53-36A9AF84F0B5}"/>
+        <w:guid w:val="{49C398F1-5D21-4EC2-9BD8-1140AB1B5898}"/>
       </w:docPartPr>
       <w:docPartBody>
         <w:p>
           <w:pPr>
-            <w:pStyle w:val="76BE964EF05D40E88F123CE273BB9F5B"/>
+            <w:pStyle w:val="7E3F2F3473454D708C7A80D82994B88C"/>
           </w:pPr>
           <w:r>
             <w:rPr>
@@ -1660,7 +1651,7 @@
     </w:docPart>
     <w:docPart>
       <w:docPartPr>
-        <w:name w:val="A0E9EB48CECA42E88EF9D358F798C7D9"/>
+        <w:name w:val="AE1EBA0E0B6842EB8E2F7B26DA933F58"/>
         <w:category>
           <w:name w:val="General"/>
           <w:gallery w:val="placeholder"/>
@@ -1671,12 +1662,12 @@
         <w:behaviors>
           <w:behavior w:val="content"/>
         </w:behaviors>
-        <w:guid w:val="{33449E98-4975-44D6-BDFE-9CD82A74CFD5}"/>
+        <w:guid w:val="{A8B9FBDF-8D87-4BC8-BB35-07E1CE3E663E}"/>
       </w:docPartPr>
       <w:docPartBody>
         <w:p>
           <w:pPr>
-            <w:pStyle w:val="A0E9EB48CECA42E88EF9D358F798C7D9"/>
+            <w:pStyle w:val="AE1EBA0E0B6842EB8E2F7B26DA933F58"/>
           </w:pPr>
           <w:r>
             <w:rPr>
@@ -1689,7 +1680,7 @@
     </w:docPart>
     <w:docPart>
       <w:docPartPr>
-        <w:name w:val="D210FEC5436F44F382D36A58AC904B4B"/>
+        <w:name w:val="D1A47ADC2BFA4F0784B9BB519E564DD3"/>
         <w:category>
           <w:name w:val="General"/>
           <w:gallery w:val="placeholder"/>
@@ -1700,12 +1691,12 @@
         <w:behaviors>
           <w:behavior w:val="content"/>
         </w:behaviors>
-        <w:guid w:val="{4D0D1E01-C370-4EB7-983F-4C2CB1690BD9}"/>
+        <w:guid w:val="{0FE57F84-E2D1-4C44-952F-CCBF9958C892}"/>
       </w:docPartPr>
       <w:docPartBody>
         <w:p>
           <w:pPr>
-            <w:pStyle w:val="D210FEC5436F44F382D36A58AC904B4B"/>
+            <w:pStyle w:val="D1A47ADC2BFA4F0784B9BB519E564DD3"/>
           </w:pPr>
           <w:r>
             <w:rPr>
@@ -1747,8 +1738,9 @@
     <w:panose1 w:val="020B0604030504040204"/>
     <w:charset w:val="00"/>
     <w:family w:val="swiss"/>
+    <w:notTrueType/>
     <w:pitch w:val="variable"/>
-    <w:sig w:usb0="E1002EFF" w:usb1="C000605B" w:usb2="00000029" w:usb3="00000000" w:csb0="000101FF" w:csb1="00000000"/>
+    <w:sig w:usb0="00000003" w:usb1="00000000" w:usb2="00000000" w:usb3="00000000" w:csb0="00000001" w:csb1="00000000"/>
   </w:font>
 </w:fonts>
 </file>
@@ -1771,6 +1763,7 @@
     <w:rsid w:val="002725E4"/>
     <w:rsid w:val="002D51AF"/>
     <w:rsid w:val="0034122F"/>
+    <w:rsid w:val="003F49FA"/>
     <w:rsid w:val="004032EC"/>
     <w:rsid w:val="004359C1"/>
     <w:rsid w:val="00480769"/>
@@ -2010,7 +2003,7 @@
     <w:basedOn w:val="DefaultParagraphFont"/>
     <w:uiPriority w:val="99"/>
     <w:semiHidden/>
-    <w:rsid w:val="00FE03D0"/>
+    <w:rsid w:val="003F49FA"/>
     <w:rPr>
       <w:color w:val="808080"/>
     </w:rPr>
@@ -2901,6 +2894,41 @@
   <w:style w:type="paragraph" w:customStyle="1" w:styleId="D210FEC5436F44F382D36A58AC904B4B">
     <w:name w:val="D210FEC5436F44F382D36A58AC904B4B"/>
     <w:rsid w:val="00FE03D0"/>
+    <w:rPr>
+      <w:lang w:val="en-IN" w:eastAsia="en-IN"/>
+    </w:rPr>
+  </w:style>
+  <w:style w:type="paragraph" w:customStyle="1" w:styleId="FC6C382B979A4276805BA708ACF74F18">
+    <w:name w:val="FC6C382B979A4276805BA708ACF74F18"/>
+    <w:rsid w:val="003F49FA"/>
+    <w:rPr>
+      <w:lang w:val="en-IN" w:eastAsia="en-IN"/>
+    </w:rPr>
+  </w:style>
+  <w:style w:type="paragraph" w:customStyle="1" w:styleId="C7A8F24DAD094564ABACE6142513CCCE">
+    <w:name w:val="C7A8F24DAD094564ABACE6142513CCCE"/>
+    <w:rsid w:val="003F49FA"/>
+    <w:rPr>
+      <w:lang w:val="en-IN" w:eastAsia="en-IN"/>
+    </w:rPr>
+  </w:style>
+  <w:style w:type="paragraph" w:customStyle="1" w:styleId="7E3F2F3473454D708C7A80D82994B88C">
+    <w:name w:val="7E3F2F3473454D708C7A80D82994B88C"/>
+    <w:rsid w:val="003F49FA"/>
+    <w:rPr>
+      <w:lang w:val="en-IN" w:eastAsia="en-IN"/>
+    </w:rPr>
+  </w:style>
+  <w:style w:type="paragraph" w:customStyle="1" w:styleId="AE1EBA0E0B6842EB8E2F7B26DA933F58">
+    <w:name w:val="AE1EBA0E0B6842EB8E2F7B26DA933F58"/>
+    <w:rsid w:val="003F49FA"/>
+    <w:rPr>
+      <w:lang w:val="en-IN" w:eastAsia="en-IN"/>
+    </w:rPr>
+  </w:style>
+  <w:style w:type="paragraph" w:customStyle="1" w:styleId="D1A47ADC2BFA4F0784B9BB519E564DD3">
+    <w:name w:val="D1A47ADC2BFA4F0784B9BB519E564DD3"/>
+    <w:rsid w:val="003F49FA"/>
     <w:rPr>
       <w:lang w:val="en-IN" w:eastAsia="en-IN"/>
     </w:rPr>
@@ -3205,7 +3233,7 @@
 </file>
 
 <file path=customXml/itemProps1.xml><?xml version="1.0" encoding="utf-8"?>
-<ds:datastoreItem xmlns:ds="http://schemas.openxmlformats.org/officeDocument/2006/customXml" ds:itemID="{2CADC38A-88A2-4018-B5A1-3953444F6B8A}">
+<ds:datastoreItem xmlns:ds="http://schemas.openxmlformats.org/officeDocument/2006/customXml" ds:itemID="{465C37BA-A631-4D8E-B910-E01817EF137B}">
   <ds:schemaRefs>
     <ds:schemaRef ds:uri="http://schemas.openxmlformats.org/officeDocument/2006/bibliography"/>
   </ds:schemaRefs>

</xml_diff>

<commit_message>
1. Add Extra Row in Used Films table - First row to show the single films used, second row to show if more than 1 films are used 2. 3 Tables at the bottom of the report are not shown in Baikampady report. Add those new tables to the report 3. In description remove the space between slash 4. In consolidated report, in place of Retake, fresh report, show C or consolidated. 5. In Film consumption report, last one row is shown which is not sorted. 6. New screen to create stickers before submitting the report
</commit_message>
<xml_diff>
--- a/RadiographyTracking/RadiographyTracking.Web/ReportTemplates/ChangesReportTemplate.docx
+++ b/RadiographyTracking/RadiographyTracking.Web/ReportTemplates/ChangesReportTemplate.docx
@@ -82,15 +82,15 @@
     <w:tbl>
       <w:tblPr>
         <w:tblStyle w:val="TableGrid"/>
-        <w:tblW w:w="10927" w:type="dxa"/>
+        <w:tblW w:w="10718" w:type="dxa"/>
         <w:jc w:val="center"/>
         <w:tblInd w:w="-1933" w:type="dxa"/>
         <w:tblLook w:val="04A0"/>
       </w:tblPr>
       <w:tblGrid>
         <w:gridCol w:w="1209"/>
+        <w:gridCol w:w="1209"/>
         <w:gridCol w:w="1276"/>
-        <w:gridCol w:w="1418"/>
         <w:gridCol w:w="1418"/>
         <w:gridCol w:w="1275"/>
         <w:gridCol w:w="1276"/>
@@ -101,6 +101,36 @@
           <w:trHeight w:val="737"/>
           <w:jc w:val="center"/>
         </w:trPr>
+        <w:tc>
+          <w:tcPr>
+            <w:tcW w:w="1209" w:type="dxa"/>
+          </w:tcPr>
+          <w:p>
+            <w:pPr>
+              <w:jc w:val="center"/>
+              <w:rPr>
+                <w:sz w:val="18"/>
+                <w:szCs w:val="18"/>
+              </w:rPr>
+            </w:pPr>
+          </w:p>
+          <w:p>
+            <w:pPr>
+              <w:jc w:val="center"/>
+              <w:rPr>
+                <w:sz w:val="18"/>
+                <w:szCs w:val="18"/>
+              </w:rPr>
+            </w:pPr>
+            <w:r>
+              <w:rPr>
+                <w:sz w:val="18"/>
+                <w:szCs w:val="18"/>
+              </w:rPr>
+              <w:t>When</w:t>
+            </w:r>
+          </w:p>
+        </w:tc>
         <w:tc>
           <w:tcPr>
             <w:tcW w:w="1209" w:type="dxa"/>
@@ -142,28 +172,6 @@
                 <w:szCs w:val="18"/>
               </w:rPr>
               <w:t>What</w:t>
-            </w:r>
-          </w:p>
-        </w:tc>
-        <w:tc>
-          <w:tcPr>
-            <w:tcW w:w="1418" w:type="dxa"/>
-            <w:vAlign w:val="center"/>
-          </w:tcPr>
-          <w:p>
-            <w:pPr>
-              <w:jc w:val="center"/>
-              <w:rPr>
-                <w:sz w:val="18"/>
-                <w:szCs w:val="18"/>
-              </w:rPr>
-            </w:pPr>
-            <w:r>
-              <w:rPr>
-                <w:sz w:val="18"/>
-                <w:szCs w:val="18"/>
-              </w:rPr>
-              <w:t>When</w:t>
             </w:r>
           </w:p>
         </w:tc>
@@ -266,7 +274,7 @@
           <w:tag w:val="ChangeReportRow"/>
           <w:id w:val="31606684"/>
           <w:placeholder>
-            <w:docPart w:val="FC6C382B979A4276805BA708ACF74F18"/>
+            <w:docPart w:val="6EE7FE71FDF14FEB9F3D47D308EB5F53"/>
           </w:placeholder>
         </w:sdtPr>
         <w:sdtContent>
@@ -281,11 +289,49 @@
                   <w:sz w:val="18"/>
                   <w:szCs w:val="18"/>
                 </w:rPr>
+                <w:alias w:val="When"/>
+                <w:tag w:val="When"/>
+                <w:id w:val="20544676"/>
+                <w:placeholder>
+                  <w:docPart w:val="DefaultPlaceholder_22675703"/>
+                </w:placeholder>
+                <w:showingPlcHdr/>
+                <w:text/>
+              </w:sdtPr>
+              <w:sdtContent>
+                <w:tc>
+                  <w:tcPr>
+                    <w:tcW w:w="1209" w:type="dxa"/>
+                  </w:tcPr>
+                  <w:p>
+                    <w:pPr>
+                      <w:jc w:val="center"/>
+                      <w:rPr>
+                        <w:sz w:val="18"/>
+                        <w:szCs w:val="18"/>
+                      </w:rPr>
+                    </w:pPr>
+                    <w:r>
+                      <w:rPr>
+                        <w:rStyle w:val="PlaceholderText"/>
+                      </w:rPr>
+                      <w:t>[When]</w:t>
+                    </w:r>
+                  </w:p>
+                </w:tc>
+              </w:sdtContent>
+            </w:sdt>
+            <w:sdt>
+              <w:sdtPr>
+                <w:rPr>
+                  <w:sz w:val="18"/>
+                  <w:szCs w:val="18"/>
+                </w:rPr>
                 <w:alias w:val="Where"/>
                 <w:tag w:val="Where"/>
                 <w:id w:val="17066506"/>
                 <w:placeholder>
-                  <w:docPart w:val="FC6C382B979A4276805BA708ACF74F18"/>
+                  <w:docPart w:val="6EE7FE71FDF14FEB9F3D47D308EB5F53"/>
                 </w:placeholder>
                 <w:text/>
               </w:sdtPr>
@@ -293,7 +339,6 @@
                 <w:tc>
                   <w:tcPr>
                     <w:tcW w:w="1209" w:type="dxa"/>
-                    <w:vAlign w:val="center"/>
                   </w:tcPr>
                   <w:p>
                     <w:pPr>
@@ -324,7 +369,7 @@
                 <w:tag w:val="What"/>
                 <w:id w:val="17066514"/>
                 <w:placeholder>
-                  <w:docPart w:val="FC6C382B979A4276805BA708ACF74F18"/>
+                  <w:docPart w:val="6EE7FE71FDF14FEB9F3D47D308EB5F53"/>
                 </w:placeholder>
                 <w:text/>
               </w:sdtPr>
@@ -332,7 +377,6 @@
                 <w:tc>
                   <w:tcPr>
                     <w:tcW w:w="1276" w:type="dxa"/>
-                    <w:vAlign w:val="center"/>
                   </w:tcPr>
                   <w:p>
                     <w:pPr>
@@ -359,11 +403,11 @@
                   <w:sz w:val="18"/>
                   <w:szCs w:val="18"/>
                 </w:rPr>
-                <w:alias w:val="When"/>
-                <w:tag w:val="When"/>
-                <w:id w:val="7553519"/>
+                <w:alias w:val="FromValue"/>
+                <w:tag w:val="FromValue"/>
+                <w:id w:val="17066519"/>
                 <w:placeholder>
-                  <w:docPart w:val="DefaultPlaceholder_22675703"/>
+                  <w:docPart w:val="7B087652B9EC497383850EA26E410A6F"/>
                 </w:placeholder>
                 <w:text/>
               </w:sdtPr>
@@ -371,46 +415,6 @@
                 <w:tc>
                   <w:tcPr>
                     <w:tcW w:w="1418" w:type="dxa"/>
-                    <w:vAlign w:val="center"/>
-                  </w:tcPr>
-                  <w:p>
-                    <w:pPr>
-                      <w:jc w:val="center"/>
-                      <w:rPr>
-                        <w:sz w:val="18"/>
-                        <w:szCs w:val="18"/>
-                      </w:rPr>
-                    </w:pPr>
-                    <w:r>
-                      <w:rPr>
-                        <w:sz w:val="18"/>
-                        <w:szCs w:val="18"/>
-                      </w:rPr>
-                      <w:t>[When]</w:t>
-                    </w:r>
-                  </w:p>
-                </w:tc>
-              </w:sdtContent>
-            </w:sdt>
-            <w:sdt>
-              <w:sdtPr>
-                <w:rPr>
-                  <w:sz w:val="18"/>
-                  <w:szCs w:val="18"/>
-                </w:rPr>
-                <w:alias w:val="FromValue"/>
-                <w:tag w:val="FromValue"/>
-                <w:id w:val="17066519"/>
-                <w:placeholder>
-                  <w:docPart w:val="C7A8F24DAD094564ABACE6142513CCCE"/>
-                </w:placeholder>
-                <w:text/>
-              </w:sdtPr>
-              <w:sdtContent>
-                <w:tc>
-                  <w:tcPr>
-                    <w:tcW w:w="1418" w:type="dxa"/>
-                    <w:vAlign w:val="center"/>
                   </w:tcPr>
                   <w:p>
                     <w:pPr>
@@ -441,7 +445,7 @@
                 <w:tag w:val="ToValue"/>
                 <w:id w:val="17066520"/>
                 <w:placeholder>
-                  <w:docPart w:val="7E3F2F3473454D708C7A80D82994B88C"/>
+                  <w:docPart w:val="2A6923A328A44B8D9EB6D211FDFD09FF"/>
                 </w:placeholder>
                 <w:text/>
               </w:sdtPr>
@@ -449,7 +453,6 @@
                 <w:tc>
                   <w:tcPr>
                     <w:tcW w:w="1275" w:type="dxa"/>
-                    <w:vAlign w:val="center"/>
                   </w:tcPr>
                   <w:p>
                     <w:pPr>
@@ -473,6 +476,7 @@
             <w:sdt>
               <w:sdtPr>
                 <w:rPr>
+                  <w:color w:val="808080"/>
                   <w:sz w:val="18"/>
                   <w:szCs w:val="18"/>
                 </w:rPr>
@@ -480,7 +484,7 @@
                 <w:tag w:val="ByWhom"/>
                 <w:id w:val="17368720"/>
                 <w:placeholder>
-                  <w:docPart w:val="AE1EBA0E0B6842EB8E2F7B26DA933F58"/>
+                  <w:docPart w:val="9390DD7E464E4A9E8CF0E58A72B60788"/>
                 </w:placeholder>
                 <w:text/>
               </w:sdtPr>
@@ -488,7 +492,6 @@
                 <w:tc>
                   <w:tcPr>
                     <w:tcW w:w="1276" w:type="dxa"/>
-                    <w:vAlign w:val="center"/>
                   </w:tcPr>
                   <w:p>
                     <w:pPr>
@@ -519,7 +522,7 @@
                 <w:tag w:val="Why"/>
                 <w:id w:val="17066523"/>
                 <w:placeholder>
-                  <w:docPart w:val="D1A47ADC2BFA4F0784B9BB519E564DD3"/>
+                  <w:docPart w:val="227B3A230D7E4D5A99255395C523A72E"/>
                 </w:placeholder>
                 <w:text/>
               </w:sdtPr>
@@ -527,7 +530,6 @@
                 <w:tc>
                   <w:tcPr>
                     <w:tcW w:w="3055" w:type="dxa"/>
-                    <w:vAlign w:val="center"/>
                   </w:tcPr>
                   <w:p>
                     <w:pPr>
@@ -1564,7 +1566,7 @@
     </w:docPart>
     <w:docPart>
       <w:docPartPr>
-        <w:name w:val="FC6C382B979A4276805BA708ACF74F18"/>
+        <w:name w:val="6EE7FE71FDF14FEB9F3D47D308EB5F53"/>
         <w:category>
           <w:name w:val="General"/>
           <w:gallery w:val="placeholder"/>
@@ -1575,12 +1577,12 @@
         <w:behaviors>
           <w:behavior w:val="content"/>
         </w:behaviors>
-        <w:guid w:val="{B5C17BBF-8887-42B2-B73A-5E40CEE48776}"/>
+        <w:guid w:val="{2F41B97E-833C-4AB0-83B0-565538AE73FF}"/>
       </w:docPartPr>
       <w:docPartBody>
         <w:p>
           <w:pPr>
-            <w:pStyle w:val="FC6C382B979A4276805BA708ACF74F18"/>
+            <w:pStyle w:val="6EE7FE71FDF14FEB9F3D47D308EB5F53"/>
           </w:pPr>
           <w:r>
             <w:rPr>
@@ -1593,7 +1595,7 @@
     </w:docPart>
     <w:docPart>
       <w:docPartPr>
-        <w:name w:val="C7A8F24DAD094564ABACE6142513CCCE"/>
+        <w:name w:val="7B087652B9EC497383850EA26E410A6F"/>
         <w:category>
           <w:name w:val="General"/>
           <w:gallery w:val="placeholder"/>
@@ -1604,12 +1606,12 @@
         <w:behaviors>
           <w:behavior w:val="content"/>
         </w:behaviors>
-        <w:guid w:val="{031962B8-61E9-4176-AA6A-C99B7F10DF9E}"/>
+        <w:guid w:val="{18787995-8478-4947-982B-AE32911FA1E2}"/>
       </w:docPartPr>
       <w:docPartBody>
         <w:p>
           <w:pPr>
-            <w:pStyle w:val="C7A8F24DAD094564ABACE6142513CCCE"/>
+            <w:pStyle w:val="7B087652B9EC497383850EA26E410A6F"/>
           </w:pPr>
           <w:r>
             <w:rPr>
@@ -1622,7 +1624,7 @@
     </w:docPart>
     <w:docPart>
       <w:docPartPr>
-        <w:name w:val="7E3F2F3473454D708C7A80D82994B88C"/>
+        <w:name w:val="2A6923A328A44B8D9EB6D211FDFD09FF"/>
         <w:category>
           <w:name w:val="General"/>
           <w:gallery w:val="placeholder"/>
@@ -1633,12 +1635,12 @@
         <w:behaviors>
           <w:behavior w:val="content"/>
         </w:behaviors>
-        <w:guid w:val="{49C398F1-5D21-4EC2-9BD8-1140AB1B5898}"/>
+        <w:guid w:val="{19DAC640-AC75-490E-888C-3A6910C13535}"/>
       </w:docPartPr>
       <w:docPartBody>
         <w:p>
           <w:pPr>
-            <w:pStyle w:val="7E3F2F3473454D708C7A80D82994B88C"/>
+            <w:pStyle w:val="2A6923A328A44B8D9EB6D211FDFD09FF"/>
           </w:pPr>
           <w:r>
             <w:rPr>
@@ -1651,7 +1653,7 @@
     </w:docPart>
     <w:docPart>
       <w:docPartPr>
-        <w:name w:val="AE1EBA0E0B6842EB8E2F7B26DA933F58"/>
+        <w:name w:val="9390DD7E464E4A9E8CF0E58A72B60788"/>
         <w:category>
           <w:name w:val="General"/>
           <w:gallery w:val="placeholder"/>
@@ -1662,12 +1664,12 @@
         <w:behaviors>
           <w:behavior w:val="content"/>
         </w:behaviors>
-        <w:guid w:val="{A8B9FBDF-8D87-4BC8-BB35-07E1CE3E663E}"/>
+        <w:guid w:val="{6CFFE9FA-1438-4FF3-B7C0-8D6498524A91}"/>
       </w:docPartPr>
       <w:docPartBody>
         <w:p>
           <w:pPr>
-            <w:pStyle w:val="AE1EBA0E0B6842EB8E2F7B26DA933F58"/>
+            <w:pStyle w:val="9390DD7E464E4A9E8CF0E58A72B60788"/>
           </w:pPr>
           <w:r>
             <w:rPr>
@@ -1680,7 +1682,7 @@
     </w:docPart>
     <w:docPart>
       <w:docPartPr>
-        <w:name w:val="D1A47ADC2BFA4F0784B9BB519E564DD3"/>
+        <w:name w:val="227B3A230D7E4D5A99255395C523A72E"/>
         <w:category>
           <w:name w:val="General"/>
           <w:gallery w:val="placeholder"/>
@@ -1691,12 +1693,12 @@
         <w:behaviors>
           <w:behavior w:val="content"/>
         </w:behaviors>
-        <w:guid w:val="{0FE57F84-E2D1-4C44-952F-CCBF9958C892}"/>
+        <w:guid w:val="{7E745E05-2E54-417D-B865-D2629F4A38ED}"/>
       </w:docPartPr>
       <w:docPartBody>
         <w:p>
           <w:pPr>
-            <w:pStyle w:val="D1A47ADC2BFA4F0784B9BB519E564DD3"/>
+            <w:pStyle w:val="227B3A230D7E4D5A99255395C523A72E"/>
           </w:pPr>
           <w:r>
             <w:rPr>
@@ -1738,9 +1740,8 @@
     <w:panose1 w:val="020B0604030504040204"/>
     <w:charset w:val="00"/>
     <w:family w:val="swiss"/>
-    <w:notTrueType/>
     <w:pitch w:val="variable"/>
-    <w:sig w:usb0="00000003" w:usb1="00000000" w:usb2="00000000" w:usb3="00000000" w:csb0="00000001" w:csb1="00000000"/>
+    <w:sig w:usb0="E1002EFF" w:usb1="C000605B" w:usb2="00000029" w:usb3="00000000" w:csb0="000101FF" w:csb1="00000000"/>
   </w:font>
 </w:fonts>
 </file>
@@ -1755,6 +1756,7 @@
   </w:compat>
   <w:rsids>
     <w:rsidRoot w:val="00E32848"/>
+    <w:rsid w:val="00025F1A"/>
     <w:rsid w:val="00063421"/>
     <w:rsid w:val="00070A40"/>
     <w:rsid w:val="000E34DA"/>
@@ -1762,8 +1764,8 @@
     <w:rsid w:val="00225B36"/>
     <w:rsid w:val="002725E4"/>
     <w:rsid w:val="002D51AF"/>
+    <w:rsid w:val="00311C70"/>
     <w:rsid w:val="0034122F"/>
-    <w:rsid w:val="003F49FA"/>
     <w:rsid w:val="004032EC"/>
     <w:rsid w:val="004359C1"/>
     <w:rsid w:val="00480769"/>
@@ -1802,7 +1804,7 @@
     <m:intLim m:val="subSup"/>
     <m:naryLim m:val="undOvr"/>
   </m:mathPr>
-  <w:themeFontLang w:val="en-IN"/>
+  <w:themeFontLang w:val="en-US"/>
   <w:clrSchemeMapping w:bg1="light1" w:t1="dark1" w:bg2="light2" w:t2="dark2" w:accent1="accent1" w:accent2="accent2" w:accent3="accent3" w:accent4="accent4" w:accent5="accent5" w:accent6="accent6" w:hyperlink="hyperlink" w:followedHyperlink="followedHyperlink"/>
   <w:decimalSymbol w:val="."/>
   <w:listSeparator w:val=","/>
@@ -2003,7 +2005,7 @@
     <w:basedOn w:val="DefaultParagraphFont"/>
     <w:uiPriority w:val="99"/>
     <w:semiHidden/>
-    <w:rsid w:val="003F49FA"/>
+    <w:rsid w:val="00025F1A"/>
     <w:rPr>
       <w:color w:val="808080"/>
     </w:rPr>
@@ -2898,40 +2900,76 @@
       <w:lang w:val="en-IN" w:eastAsia="en-IN"/>
     </w:rPr>
   </w:style>
-  <w:style w:type="paragraph" w:customStyle="1" w:styleId="FC6C382B979A4276805BA708ACF74F18">
-    <w:name w:val="FC6C382B979A4276805BA708ACF74F18"/>
-    <w:rsid w:val="003F49FA"/>
-    <w:rPr>
-      <w:lang w:val="en-IN" w:eastAsia="en-IN"/>
-    </w:rPr>
-  </w:style>
-  <w:style w:type="paragraph" w:customStyle="1" w:styleId="C7A8F24DAD094564ABACE6142513CCCE">
-    <w:name w:val="C7A8F24DAD094564ABACE6142513CCCE"/>
-    <w:rsid w:val="003F49FA"/>
-    <w:rPr>
-      <w:lang w:val="en-IN" w:eastAsia="en-IN"/>
-    </w:rPr>
-  </w:style>
-  <w:style w:type="paragraph" w:customStyle="1" w:styleId="7E3F2F3473454D708C7A80D82994B88C">
-    <w:name w:val="7E3F2F3473454D708C7A80D82994B88C"/>
-    <w:rsid w:val="003F49FA"/>
-    <w:rPr>
-      <w:lang w:val="en-IN" w:eastAsia="en-IN"/>
-    </w:rPr>
-  </w:style>
-  <w:style w:type="paragraph" w:customStyle="1" w:styleId="AE1EBA0E0B6842EB8E2F7B26DA933F58">
-    <w:name w:val="AE1EBA0E0B6842EB8E2F7B26DA933F58"/>
-    <w:rsid w:val="003F49FA"/>
-    <w:rPr>
-      <w:lang w:val="en-IN" w:eastAsia="en-IN"/>
-    </w:rPr>
-  </w:style>
-  <w:style w:type="paragraph" w:customStyle="1" w:styleId="D1A47ADC2BFA4F0784B9BB519E564DD3">
-    <w:name w:val="D1A47ADC2BFA4F0784B9BB519E564DD3"/>
-    <w:rsid w:val="003F49FA"/>
-    <w:rPr>
-      <w:lang w:val="en-IN" w:eastAsia="en-IN"/>
-    </w:rPr>
+  <w:style w:type="paragraph" w:customStyle="1" w:styleId="0AC2234BB4A743ACBA049CA495EFE059">
+    <w:name w:val="0AC2234BB4A743ACBA049CA495EFE059"/>
+    <w:rsid w:val="00311C70"/>
+  </w:style>
+  <w:style w:type="paragraph" w:customStyle="1" w:styleId="12EEE1BB20DB44088BFBEB7DAA148FF8">
+    <w:name w:val="12EEE1BB20DB44088BFBEB7DAA148FF8"/>
+    <w:rsid w:val="00311C70"/>
+  </w:style>
+  <w:style w:type="paragraph" w:customStyle="1" w:styleId="D1C628A3D2A64AB9A0638A668CD56C6F">
+    <w:name w:val="D1C628A3D2A64AB9A0638A668CD56C6F"/>
+    <w:rsid w:val="00311C70"/>
+  </w:style>
+  <w:style w:type="paragraph" w:customStyle="1" w:styleId="A88BCB5CD16F4261907551F07997C67B">
+    <w:name w:val="A88BCB5CD16F4261907551F07997C67B"/>
+    <w:rsid w:val="00311C70"/>
+  </w:style>
+  <w:style w:type="paragraph" w:customStyle="1" w:styleId="6E91AFC5777B4708BA1D327D93157793">
+    <w:name w:val="6E91AFC5777B4708BA1D327D93157793"/>
+    <w:rsid w:val="00311C70"/>
+  </w:style>
+  <w:style w:type="paragraph" w:customStyle="1" w:styleId="9F5B1CB6058E40A0A15F75410FEE4B35">
+    <w:name w:val="9F5B1CB6058E40A0A15F75410FEE4B35"/>
+    <w:rsid w:val="00311C70"/>
+  </w:style>
+  <w:style w:type="paragraph" w:customStyle="1" w:styleId="91FDA03DDC264680AD1CF1AC6EF0731E">
+    <w:name w:val="91FDA03DDC264680AD1CF1AC6EF0731E"/>
+    <w:rsid w:val="00025F1A"/>
+    <w:rPr>
+      <w:rFonts w:eastAsiaTheme="minorHAnsi"/>
+    </w:rPr>
+  </w:style>
+  <w:style w:type="paragraph" w:customStyle="1" w:styleId="734EA593CA65492AA0FA8EF942F636F6">
+    <w:name w:val="734EA593CA65492AA0FA8EF942F636F6"/>
+    <w:rsid w:val="00025F1A"/>
+  </w:style>
+  <w:style w:type="paragraph" w:customStyle="1" w:styleId="F9FB35A2A8044DCBB4CF665DCF07E71E">
+    <w:name w:val="F9FB35A2A8044DCBB4CF665DCF07E71E"/>
+    <w:rsid w:val="00025F1A"/>
+  </w:style>
+  <w:style w:type="paragraph" w:customStyle="1" w:styleId="06F6DFA758724D9B85E4041A3B806B87">
+    <w:name w:val="06F6DFA758724D9B85E4041A3B806B87"/>
+    <w:rsid w:val="00025F1A"/>
+  </w:style>
+  <w:style w:type="paragraph" w:customStyle="1" w:styleId="4FCCC3E5BC2C4F068303257AD9868296">
+    <w:name w:val="4FCCC3E5BC2C4F068303257AD9868296"/>
+    <w:rsid w:val="00025F1A"/>
+  </w:style>
+  <w:style w:type="paragraph" w:customStyle="1" w:styleId="9A149BE05EDB4590ABC689A13038CAE7">
+    <w:name w:val="9A149BE05EDB4590ABC689A13038CAE7"/>
+    <w:rsid w:val="00025F1A"/>
+  </w:style>
+  <w:style w:type="paragraph" w:customStyle="1" w:styleId="6EE7FE71FDF14FEB9F3D47D308EB5F53">
+    <w:name w:val="6EE7FE71FDF14FEB9F3D47D308EB5F53"/>
+    <w:rsid w:val="00025F1A"/>
+  </w:style>
+  <w:style w:type="paragraph" w:customStyle="1" w:styleId="7B087652B9EC497383850EA26E410A6F">
+    <w:name w:val="7B087652B9EC497383850EA26E410A6F"/>
+    <w:rsid w:val="00025F1A"/>
+  </w:style>
+  <w:style w:type="paragraph" w:customStyle="1" w:styleId="2A6923A328A44B8D9EB6D211FDFD09FF">
+    <w:name w:val="2A6923A328A44B8D9EB6D211FDFD09FF"/>
+    <w:rsid w:val="00025F1A"/>
+  </w:style>
+  <w:style w:type="paragraph" w:customStyle="1" w:styleId="9390DD7E464E4A9E8CF0E58A72B60788">
+    <w:name w:val="9390DD7E464E4A9E8CF0E58A72B60788"/>
+    <w:rsid w:val="00025F1A"/>
+  </w:style>
+  <w:style w:type="paragraph" w:customStyle="1" w:styleId="227B3A230D7E4D5A99255395C523A72E">
+    <w:name w:val="227B3A230D7E4D5A99255395C523A72E"/>
+    <w:rsid w:val="00025F1A"/>
   </w:style>
 </w:styles>
 </file>
@@ -3233,7 +3271,7 @@
 </file>
 
 <file path=customXml/itemProps1.xml><?xml version="1.0" encoding="utf-8"?>
-<ds:datastoreItem xmlns:ds="http://schemas.openxmlformats.org/officeDocument/2006/customXml" ds:itemID="{465C37BA-A631-4D8E-B910-E01817EF137B}">
+<ds:datastoreItem xmlns:ds="http://schemas.openxmlformats.org/officeDocument/2006/customXml" ds:itemID="{8109C3BB-4C6F-435E-860C-5AEE3DD2D1E0}">
   <ds:schemaRefs>
     <ds:schemaRef ds:uri="http://schemas.openxmlformats.org/officeDocument/2006/bibliography"/>
   </ds:schemaRefs>

</xml_diff>